<commit_message>
All changes that I forgot to push in the past couple of years.
</commit_message>
<xml_diff>
--- a/Major Projects/SummersCAMP/bin/FIXME.docx
+++ b/Major Projects/SummersCAMP/bin/FIXME.docx
@@ -8,18 +8,31 @@
         <w:jc w:val="center"/>
       </w:pPr>
       <w:r>
-        <w:t>FIXME’s by Bryce Summers</w:t>
-      </w:r>
-      <w:r>
-        <w:t xml:space="preserve"> , Summers CAMP program.</w:t>
+        <w:t xml:space="preserve">FIXME’s by Bryce </w:t>
+      </w:r>
+      <w:proofErr w:type="gramStart"/>
+      <w:r>
+        <w:t>Summers</w:t>
+      </w:r>
+      <w:r>
+        <w:t xml:space="preserve"> ,</w:t>
+      </w:r>
+      <w:proofErr w:type="gramEnd"/>
+      <w:r>
+        <w:t xml:space="preserve"> Summers CAMP program.</w:t>
       </w:r>
     </w:p>
     <w:p>
       <w:pPr>
         <w:pStyle w:val="Heading2"/>
       </w:pPr>
-      <w:r>
-        <w:t xml:space="preserve">FIXME : </w:t>
+      <w:proofErr w:type="gramStart"/>
+      <w:r>
+        <w:t>FIXME :</w:t>
+      </w:r>
+      <w:proofErr w:type="gramEnd"/>
+      <w:r>
+        <w:t xml:space="preserve"> </w:t>
       </w:r>
     </w:p>
     <w:p>
@@ -38,8 +51,13 @@
       </w:r>
     </w:p>
     <w:p>
-      <w:r>
-        <w:t>Obj_Unions do not redraw correctly. The file chooser does not redraw correctly under directory changing. The operator window still does not behave perfectly.</w:t>
+      <w:proofErr w:type="spellStart"/>
+      <w:r>
+        <w:t>Obj_Unions</w:t>
+      </w:r>
+      <w:proofErr w:type="spellEnd"/>
+      <w:r>
+        <w:t xml:space="preserve"> do not redraw correctly. The file chooser does not redraw correctly under directory changing. The operator window still does not behave perfectly.</w:t>
       </w:r>
     </w:p>
     <w:p>
@@ -76,12 +94,28 @@
     </w:p>
     <w:p>
       <w:r>
-        <w:t>It takes 2 steps to update a gui_list’s object list, so it fails to redraw the new objects when they actually come in.</w:t>
-      </w:r>
-    </w:p>
-    <w:p>
-      <w:r>
-        <w:t>I should probably rewrite gui_list to make it work better.</w:t>
+        <w:t xml:space="preserve">It takes 2 steps to update a </w:t>
+      </w:r>
+      <w:proofErr w:type="spellStart"/>
+      <w:r>
+        <w:t>gui_list’s</w:t>
+      </w:r>
+      <w:proofErr w:type="spellEnd"/>
+      <w:r>
+        <w:t xml:space="preserve"> object list, so it fails to redraw the new objects when they actually come in.</w:t>
+      </w:r>
+    </w:p>
+    <w:p>
+      <w:r>
+        <w:t xml:space="preserve">I should probably rewrite </w:t>
+      </w:r>
+      <w:proofErr w:type="spellStart"/>
+      <w:r>
+        <w:t>gui_list</w:t>
+      </w:r>
+      <w:proofErr w:type="spellEnd"/>
+      <w:r>
+        <w:t xml:space="preserve"> to make it work better.</w:t>
       </w:r>
     </w:p>
     <w:p>
@@ -106,7 +140,15 @@
     </w:p>
     <w:p>
       <w:r>
-        <w:t>Sometimes the elements in a vector in the evaluation bar do not shift back properly, I should probably shore up the evaluation bar.</w:t>
+        <w:t xml:space="preserve">Sometimes the elements in a vector in the evaluation bar do not shift back </w:t>
+      </w:r>
+      <w:proofErr w:type="gramStart"/>
+      <w:r>
+        <w:t>properly,</w:t>
+      </w:r>
+      <w:proofErr w:type="gramEnd"/>
+      <w:r>
+        <w:t xml:space="preserve"> I should probably shore up the evaluation bar.</w:t>
       </w:r>
     </w:p>
     <w:p>
@@ -132,7 +174,23 @@
     <w:p>
       <w:r>
         <w:lastRenderedPageBreak/>
-        <w:t>Program crashes when a vector is multiplied by -1. &lt;vector&gt; * -1 scalar.  Scalar times vector works correctly.</w:t>
+        <w:t>Program crashes when a vector is multiplied by -1. &lt;</w:t>
+      </w:r>
+      <w:proofErr w:type="gramStart"/>
+      <w:r>
+        <w:t>vector</w:t>
+      </w:r>
+      <w:proofErr w:type="gramEnd"/>
+      <w:r>
+        <w:t xml:space="preserve">&gt; * -1 scalar.  Scalar </w:t>
+      </w:r>
+      <w:proofErr w:type="gramStart"/>
+      <w:r>
+        <w:t>times</w:t>
+      </w:r>
+      <w:proofErr w:type="gramEnd"/>
+      <w:r>
+        <w:t xml:space="preserve"> vector works correctly.</w:t>
       </w:r>
     </w:p>
     <w:p>
@@ -145,8 +203,16 @@
         <w:rPr>
           <w:strike/>
         </w:rPr>
-        <w:t>Major problems with the Bezier derivation row reductions. Possibly an error with the multiplication of equations, Fancy variables, etc.</w:t>
-      </w:r>
+        <w:t xml:space="preserve">Major problems with the Bezier derivation row reductions. </w:t>
+      </w:r>
+      <w:proofErr w:type="gramStart"/>
+      <w:r>
+        <w:rPr>
+          <w:strike/>
+        </w:rPr>
+        <w:t>Possibly an error with the multiplication of equations, Fancy variables, etc.</w:t>
+      </w:r>
+      <w:proofErr w:type="gramEnd"/>
       <w:r>
         <w:rPr>
           <w:strike/>
@@ -182,7 +248,15 @@
     </w:p>
     <w:p>
       <w:r>
-        <w:t>Add an equals operator to the list of expressions.</w:t>
+        <w:t xml:space="preserve">Add an </w:t>
+      </w:r>
+      <w:proofErr w:type="gramStart"/>
+      <w:r>
+        <w:t>equals</w:t>
+      </w:r>
+      <w:proofErr w:type="gramEnd"/>
+      <w:r>
+        <w:t xml:space="preserve"> operator to the list of expressions.</w:t>
       </w:r>
     </w:p>
     <w:p>
@@ -192,7 +266,15 @@
     </w:p>
     <w:p>
       <w:r>
-        <w:t>// This has good instructions.</w:t>
+        <w:t xml:space="preserve">// </w:t>
+      </w:r>
+      <w:proofErr w:type="gramStart"/>
+      <w:r>
+        <w:t>This</w:t>
+      </w:r>
+      <w:proofErr w:type="gramEnd"/>
+      <w:r>
+        <w:t xml:space="preserve"> has good instructions.</w:t>
       </w:r>
     </w:p>
     <w:p>
@@ -207,33 +289,47 @@
     </w:p>
     <w:p>
       <w:r>
-        <w:t>It would be nice to use the cornsweet illusion to differentiate component boundaries.</w:t>
+        <w:t xml:space="preserve">It would be nice to use the </w:t>
+      </w:r>
+      <w:proofErr w:type="spellStart"/>
+      <w:r>
+        <w:t>cornsweet</w:t>
+      </w:r>
+      <w:proofErr w:type="spellEnd"/>
+      <w:r>
+        <w:t xml:space="preserve"> illusion to differentiate component boundaries.</w:t>
       </w:r>
     </w:p>
     <w:p/>
     <w:p>
       <w:r>
-        <w:t>It would be nice if I could import vectors from the main screen to the matrix creation screene when augmenting a matrix.</w:t>
-      </w:r>
-    </w:p>
-    <w:p/>
-    <w:p>
-      <w:r>
-        <w:t>I should allow comments to be swapped and reordered.</w:t>
-      </w:r>
-    </w:p>
-    <w:p/>
-    <w:p>
-      <w:r>
-        <w:t>I am thinking that I should do away with the visual expression examples. They clutter the screen and probably have very little value.</w:t>
-      </w:r>
-    </w:p>
-    <w:p>
-      <w:r>
-        <w:t>See if there is really any reason to use the key logging capabilities that I spent so much time on.</w:t>
+        <w:t>It would be nice if I could import vectors from the main scree</w:t>
+      </w:r>
+      <w:r>
+        <w:t>n to the matrix creation screen</w:t>
       </w:r>
       <w:bookmarkStart w:id="0" w:name="_GoBack"/>
       <w:bookmarkEnd w:id="0"/>
+      <w:r>
+        <w:t xml:space="preserve"> when augmenting a matrix.</w:t>
+      </w:r>
+    </w:p>
+    <w:p/>
+    <w:p>
+      <w:r>
+        <w:t>I should allow comments to be swapped and reordered.</w:t>
+      </w:r>
+    </w:p>
+    <w:p/>
+    <w:p>
+      <w:r>
+        <w:t>I am thinking that I should do away with the visual expression examples. They clutter the screen and probably have very little value.</w:t>
+      </w:r>
+    </w:p>
+    <w:p>
+      <w:r>
+        <w:t>See if there is really any reason to use the key logging capabilities that I spent so much time on.</w:t>
+      </w:r>
     </w:p>
     <w:sectPr>
       <w:pgSz w:w="12240" w:h="15840"/>

</xml_diff>